<commit_message>
implemented slider and changed layout of game page
</commit_message>
<xml_diff>
--- a/timelogs/11-19 summary.docx
+++ b/timelogs/11-19 summary.docx
@@ -16,7 +16,7 @@
         <w:t xml:space="preserve">: </w:t>
       </w:r>
       <w:r>
-        <w:t>Nick created the main structure of the website with a genre page and game page. Chris worked more on the design of the site.</w:t>
+        <w:t>Nick worked more on structure of game webpage. Designed and implemented JavaScript slider for screenshots. Worked on scalability of webpage.</w:t>
       </w:r>
     </w:p>
     <w:p>
@@ -1284,8 +1284,6 @@
               </w:rPr>
               <w:t>Nicholas Hanoian</w:t>
             </w:r>
-            <w:bookmarkStart w:id="1" w:name="_GoBack"/>
-            <w:bookmarkEnd w:id="1"/>
           </w:p>
         </w:tc>
       </w:tr>
@@ -1314,6 +1312,13 @@
                 <w:color w:val="000000"/>
               </w:rPr>
             </w:pPr>
+            <w:r>
+              <w:rPr>
+                <w:rFonts w:ascii="Calibri" w:eastAsia="Times New Roman" w:hAnsi="Calibri" w:cs="Times New Roman"/>
+                <w:color w:val="000000"/>
+              </w:rPr>
+              <w:t>11/19</w:t>
+            </w:r>
           </w:p>
         </w:tc>
         <w:tc>
@@ -1338,6 +1343,13 @@
                 <w:color w:val="000000"/>
               </w:rPr>
             </w:pPr>
+            <w:r>
+              <w:rPr>
+                <w:rFonts w:ascii="Calibri" w:eastAsia="Times New Roman" w:hAnsi="Calibri" w:cs="Times New Roman"/>
+                <w:color w:val="000000"/>
+              </w:rPr>
+              <w:t>6</w:t>
+            </w:r>
           </w:p>
         </w:tc>
         <w:tc>
@@ -1361,6 +1373,13 @@
                 <w:color w:val="000000"/>
               </w:rPr>
             </w:pPr>
+            <w:r>
+              <w:rPr>
+                <w:rFonts w:ascii="Calibri" w:eastAsia="Times New Roman" w:hAnsi="Calibri" w:cs="Times New Roman"/>
+                <w:color w:val="000000"/>
+              </w:rPr>
+              <w:t>JS Slider: getting filenames, designing slider</w:t>
+            </w:r>
           </w:p>
         </w:tc>
         <w:tc>
@@ -1384,6 +1403,13 @@
                 <w:color w:val="000000"/>
               </w:rPr>
             </w:pPr>
+            <w:r>
+              <w:rPr>
+                <w:rFonts w:ascii="Calibri" w:eastAsia="Times New Roman" w:hAnsi="Calibri" w:cs="Times New Roman"/>
+                <w:color w:val="000000"/>
+              </w:rPr>
+              <w:t>Nicholas Hanoian</w:t>
+            </w:r>
           </w:p>
         </w:tc>
       </w:tr>
@@ -1749,8 +1775,10 @@
                 <w:rFonts w:ascii="Calibri" w:eastAsia="Times New Roman" w:hAnsi="Calibri" w:cs="Times New Roman"/>
                 <w:color w:val="000000"/>
               </w:rPr>
-              <w:t>8</w:t>
-            </w:r>
+              <w:t>14</w:t>
+            </w:r>
+            <w:bookmarkStart w:id="1" w:name="_GoBack"/>
+            <w:bookmarkEnd w:id="1"/>
             <w:r>
               <w:rPr>
                 <w:rFonts w:ascii="Calibri" w:eastAsia="Times New Roman" w:hAnsi="Calibri" w:cs="Times New Roman"/>

</xml_diff>